<commit_message>
google drive link of scource code added
</commit_message>
<xml_diff>
--- a/Readme.docx
+++ b/Readme.docx
@@ -73,19 +73,7 @@
         <w:rPr>
           <w:lang w:val="en-GB"/>
         </w:rPr>
-        <w:t xml:space="preserve"> </w:t>
-      </w:r>
-      <w:r>
-        <w:rPr>
-          <w:lang w:val="en-GB"/>
-        </w:rPr>
-        <w:t>repository</w:t>
-      </w:r>
-      <w:r>
-        <w:rPr>
-          <w:lang w:val="en-GB"/>
-        </w:rPr>
-        <w:t xml:space="preserve"> or provided link </w:t>
+        <w:t xml:space="preserve"> repository or provided link </w:t>
       </w:r>
       <w:r>
         <w:rPr>
@@ -97,7 +85,31 @@
         <w:rPr>
           <w:lang w:val="en-GB"/>
         </w:rPr>
-        <w:t xml:space="preserve"> google drive.</w:t>
+        <w:t xml:space="preserve"> google drive</w:t>
+      </w:r>
+      <w:r>
+        <w:rPr>
+          <w:lang w:val="en-GB"/>
+        </w:rPr>
+        <w:t xml:space="preserve"> (</w:t>
+      </w:r>
+      <w:r>
+        <w:rPr>
+          <w:lang w:val="en-GB"/>
+        </w:rPr>
+        <w:t>https://drive.google.com/file/d/102hVAmiqMxnQmnMkyaqG3NVYfV5Ukw9u/view?usp=drive_link</w:t>
+      </w:r>
+      <w:r>
+        <w:rPr>
+          <w:lang w:val="en-GB"/>
+        </w:rPr>
+        <w:t>)</w:t>
+      </w:r>
+      <w:r>
+        <w:rPr>
+          <w:lang w:val="en-GB"/>
+        </w:rPr>
+        <w:t>.</w:t>
       </w:r>
       <w:r>
         <w:rPr>
@@ -121,7 +133,14 @@
         <w:rPr>
           <w:lang w:val="en-GB"/>
         </w:rPr>
-        <w:t>Start wam</w:t>
+        <w:t xml:space="preserve">Start </w:t>
+      </w:r>
+      <w:proofErr w:type="spellStart"/>
+      <w:r>
+        <w:rPr>
+          <w:lang w:val="en-GB"/>
+        </w:rPr>
+        <w:t>wam</w:t>
       </w:r>
       <w:r>
         <w:rPr>
@@ -133,13 +152,62 @@
         <w:rPr>
           <w:lang w:val="en-GB"/>
         </w:rPr>
-        <w:t>p or xampp server</w:t>
-      </w:r>
-      <w:r>
-        <w:rPr>
-          <w:lang w:val="en-GB"/>
-        </w:rPr>
-        <w:t xml:space="preserve"> then start php and phpymadmin service</w:t>
+        <w:t>p</w:t>
+      </w:r>
+      <w:proofErr w:type="spellEnd"/>
+      <w:r>
+        <w:rPr>
+          <w:lang w:val="en-GB"/>
+        </w:rPr>
+        <w:t xml:space="preserve"> or </w:t>
+      </w:r>
+      <w:proofErr w:type="spellStart"/>
+      <w:r>
+        <w:rPr>
+          <w:lang w:val="en-GB"/>
+        </w:rPr>
+        <w:t>xampp</w:t>
+      </w:r>
+      <w:proofErr w:type="spellEnd"/>
+      <w:r>
+        <w:rPr>
+          <w:lang w:val="en-GB"/>
+        </w:rPr>
+        <w:t xml:space="preserve"> server</w:t>
+      </w:r>
+      <w:r>
+        <w:rPr>
+          <w:lang w:val="en-GB"/>
+        </w:rPr>
+        <w:t xml:space="preserve"> then start </w:t>
+      </w:r>
+      <w:proofErr w:type="spellStart"/>
+      <w:r>
+        <w:rPr>
+          <w:lang w:val="en-GB"/>
+        </w:rPr>
+        <w:t>php</w:t>
+      </w:r>
+      <w:proofErr w:type="spellEnd"/>
+      <w:r>
+        <w:rPr>
+          <w:lang w:val="en-GB"/>
+        </w:rPr>
+        <w:t xml:space="preserve"> and </w:t>
+      </w:r>
+      <w:proofErr w:type="spellStart"/>
+      <w:r>
+        <w:rPr>
+          <w:lang w:val="en-GB"/>
+        </w:rPr>
+        <w:t>phpymadmin</w:t>
+      </w:r>
+      <w:proofErr w:type="spellEnd"/>
+      <w:r>
+        <w:rPr>
+          <w:lang w:val="en-GB"/>
+        </w:rPr>
+        <w:t xml:space="preserve"> service</w:t>
       </w:r>
       <w:r>
         <w:rPr>
@@ -180,9 +248,11 @@
         </w:rPr>
         <w:t>Create a new database named “</w:t>
       </w:r>
+      <w:proofErr w:type="spellStart"/>
       <w:r>
         <w:t>healthcare_appointment_booking_app</w:t>
       </w:r>
+      <w:proofErr w:type="spellEnd"/>
     </w:p>
     <w:p>
       <w:pPr>
@@ -219,7 +289,35 @@
         <w:rPr>
           <w:lang w:val="en-GB"/>
         </w:rPr>
-        <w:t>Open terminal in project directory and run database migration command with seeder. (php artisan migrate --seed).</w:t>
+        <w:t xml:space="preserve">Open terminal in project directory and run database migration command with </w:t>
+      </w:r>
+      <w:proofErr w:type="spellStart"/>
+      <w:r>
+        <w:rPr>
+          <w:lang w:val="en-GB"/>
+        </w:rPr>
+        <w:t>seeder</w:t>
+      </w:r>
+      <w:proofErr w:type="spellEnd"/>
+      <w:r>
+        <w:rPr>
+          <w:lang w:val="en-GB"/>
+        </w:rPr>
+        <w:t>. (</w:t>
+      </w:r>
+      <w:proofErr w:type="spellStart"/>
+      <w:r>
+        <w:rPr>
+          <w:lang w:val="en-GB"/>
+        </w:rPr>
+        <w:t>php</w:t>
+      </w:r>
+      <w:proofErr w:type="spellEnd"/>
+      <w:r>
+        <w:rPr>
+          <w:lang w:val="en-GB"/>
+        </w:rPr>
+        <w:t xml:space="preserve"> artisan migrate --seed).</w:t>
       </w:r>
     </w:p>
     <w:p>
@@ -237,7 +335,21 @@
         <w:rPr>
           <w:lang w:val="en-GB"/>
         </w:rPr>
-        <w:t>Run command to start project server in same terminal. (php artisan serve).</w:t>
+        <w:t>Run command to start project server in same terminal. (</w:t>
+      </w:r>
+      <w:proofErr w:type="spellStart"/>
+      <w:r>
+        <w:rPr>
+          <w:lang w:val="en-GB"/>
+        </w:rPr>
+        <w:t>php</w:t>
+      </w:r>
+      <w:proofErr w:type="spellEnd"/>
+      <w:r>
+        <w:rPr>
+          <w:lang w:val="en-GB"/>
+        </w:rPr>
+        <w:t xml:space="preserve"> artisan serve).</w:t>
       </w:r>
     </w:p>
     <w:p>
@@ -296,11 +408,19 @@
         </w:rPr>
         <w:t xml:space="preserve">Open postman and import </w:t>
       </w:r>
-      <w:r>
-        <w:rPr>
-          <w:lang w:val="en-GB"/>
-        </w:rPr>
-        <w:t>api collection or open it with invite link</w:t>
+      <w:proofErr w:type="spellStart"/>
+      <w:r>
+        <w:rPr>
+          <w:lang w:val="en-GB"/>
+        </w:rPr>
+        <w:t>api</w:t>
+      </w:r>
+      <w:proofErr w:type="spellEnd"/>
+      <w:r>
+        <w:rPr>
+          <w:lang w:val="en-GB"/>
+        </w:rPr>
+        <w:t xml:space="preserve"> collection or open it with invite link</w:t>
       </w:r>
       <w:r>
         <w:rPr>
@@ -1093,6 +1213,7 @@
   <w:style w:type="character" w:default="1" w:styleId="DefaultParagraphFont">
     <w:name w:val="Default Paragraph Font"/>
     <w:uiPriority w:val="1"/>
+    <w:semiHidden/>
     <w:unhideWhenUsed/>
   </w:style>
   <w:style w:type="table" w:default="1" w:styleId="TableNormal">

</xml_diff>